<commit_message>
change barcode scanner uitleg
</commit_message>
<xml_diff>
--- a/docs/Barcode scanner uitleg.docx
+++ b/docs/Barcode scanner uitleg.docx
@@ -4,19 +4,300 @@
   <w:body>
     <w:p>
       <w:pPr>
-        <w:pStyle w:val="Geenafstand"/>
-        <w:rPr>
-          <w:b/>
-          <w:sz w:val="36"/>
-          <w:szCs w:val="36"/>
-        </w:rPr>
-      </w:pPr>
-      <w:r>
-        <w:rPr>
-          <w:b/>
-          <w:sz w:val="36"/>
-          <w:szCs w:val="36"/>
-        </w:rPr>
+        <w:rPr>
+          <w:sz w:val="36"/>
+          <w:szCs w:val="36"/>
+        </w:rPr>
+      </w:pPr>
+    </w:p>
+    <w:p>
+      <w:pPr>
+        <w:jc w:val="center"/>
+        <w:rPr>
+          <w:b/>
+          <w:sz w:val="48"/>
+          <w:szCs w:val="48"/>
+        </w:rPr>
+      </w:pPr>
+      <w:r>
+        <w:rPr>
+          <w:b/>
+          <w:sz w:val="48"/>
+          <w:szCs w:val="48"/>
+        </w:rPr>
+        <w:t>Conventiedocument</w:t>
+      </w:r>
+    </w:p>
+    <w:p>
+      <w:pPr>
+        <w:jc w:val="center"/>
+        <w:rPr>
+          <w:sz w:val="48"/>
+          <w:szCs w:val="48"/>
+        </w:rPr>
+      </w:pPr>
+      <w:r>
+        <w:rPr>
+          <w:sz w:val="48"/>
+          <w:szCs w:val="48"/>
+        </w:rPr>
+        <w:t>Bioscoopwebsite</w:t>
+      </w:r>
+    </w:p>
+    <w:p>
+      <w:pPr>
+        <w:jc w:val="center"/>
+        <w:rPr>
+          <w:sz w:val="48"/>
+          <w:szCs w:val="48"/>
+        </w:rPr>
+      </w:pPr>
+    </w:p>
+    <w:p>
+      <w:pPr>
+        <w:jc w:val="center"/>
+        <w:rPr>
+          <w:sz w:val="48"/>
+          <w:szCs w:val="48"/>
+        </w:rPr>
+      </w:pPr>
+    </w:p>
+    <w:p>
+      <w:pPr>
+        <w:jc w:val="center"/>
+        <w:rPr>
+          <w:sz w:val="48"/>
+          <w:szCs w:val="48"/>
+        </w:rPr>
+      </w:pPr>
+    </w:p>
+    <w:p>
+      <w:pPr>
+        <w:jc w:val="center"/>
+        <w:rPr>
+          <w:sz w:val="48"/>
+          <w:szCs w:val="48"/>
+        </w:rPr>
+      </w:pPr>
+    </w:p>
+    <w:p>
+      <w:pPr>
+        <w:jc w:val="center"/>
+        <w:rPr>
+          <w:sz w:val="48"/>
+          <w:szCs w:val="48"/>
+        </w:rPr>
+      </w:pPr>
+    </w:p>
+    <w:p>
+      <w:pPr>
+        <w:jc w:val="center"/>
+        <w:rPr>
+          <w:sz w:val="48"/>
+          <w:szCs w:val="48"/>
+        </w:rPr>
+      </w:pPr>
+    </w:p>
+    <w:p>
+      <w:pPr>
+        <w:jc w:val="center"/>
+        <w:rPr>
+          <w:sz w:val="48"/>
+          <w:szCs w:val="48"/>
+        </w:rPr>
+      </w:pPr>
+    </w:p>
+    <w:p>
+      <w:pPr>
+        <w:jc w:val="center"/>
+        <w:rPr>
+          <w:sz w:val="36"/>
+          <w:szCs w:val="36"/>
+        </w:rPr>
+      </w:pPr>
+      <w:r>
+        <w:rPr>
+          <w:sz w:val="36"/>
+          <w:szCs w:val="36"/>
+        </w:rPr>
+        <w:t>AMO1O:</w:t>
+      </w:r>
+    </w:p>
+    <w:p>
+      <w:pPr>
+        <w:jc w:val="center"/>
+        <w:rPr>
+          <w:sz w:val="36"/>
+          <w:szCs w:val="36"/>
+        </w:rPr>
+      </w:pPr>
+      <w:r>
+        <w:rPr>
+          <w:sz w:val="36"/>
+          <w:szCs w:val="36"/>
+        </w:rPr>
+        <w:t>Sabine van den Broek</w:t>
+      </w:r>
+    </w:p>
+    <w:p>
+      <w:pPr>
+        <w:jc w:val="center"/>
+        <w:rPr>
+          <w:sz w:val="36"/>
+          <w:szCs w:val="36"/>
+        </w:rPr>
+      </w:pPr>
+      <w:r>
+        <w:rPr>
+          <w:sz w:val="36"/>
+          <w:szCs w:val="36"/>
+        </w:rPr>
+        <w:t>Daan van der Kleijn</w:t>
+      </w:r>
+    </w:p>
+    <w:p>
+      <w:pPr>
+        <w:jc w:val="center"/>
+        <w:rPr>
+          <w:sz w:val="36"/>
+          <w:szCs w:val="36"/>
+        </w:rPr>
+      </w:pPr>
+      <w:r>
+        <w:rPr>
+          <w:sz w:val="36"/>
+          <w:szCs w:val="36"/>
+        </w:rPr>
+        <w:t>Jules Mons</w:t>
+      </w:r>
+    </w:p>
+    <w:p>
+      <w:pPr>
+        <w:jc w:val="center"/>
+        <w:rPr>
+          <w:sz w:val="36"/>
+          <w:szCs w:val="36"/>
+        </w:rPr>
+      </w:pPr>
+      <w:r>
+        <w:rPr>
+          <w:sz w:val="36"/>
+          <w:szCs w:val="36"/>
+        </w:rPr>
+        <w:t>Annemiek Weterings</w:t>
+      </w:r>
+    </w:p>
+    <w:p>
+      <w:pPr>
+        <w:jc w:val="center"/>
+        <w:rPr>
+          <w:sz w:val="36"/>
+          <w:szCs w:val="36"/>
+        </w:rPr>
+      </w:pPr>
+      <w:r>
+        <w:rPr>
+          <w:sz w:val="36"/>
+          <w:szCs w:val="36"/>
+        </w:rPr>
+        <w:t>Matthijs van Renswoude</w:t>
+      </w:r>
+    </w:p>
+    <w:p>
+      <w:pPr>
+        <w:jc w:val="center"/>
+        <w:rPr>
+          <w:sz w:val="36"/>
+          <w:szCs w:val="36"/>
+        </w:rPr>
+      </w:pPr>
+      <w:r>
+        <w:rPr>
+          <w:sz w:val="36"/>
+          <w:szCs w:val="36"/>
+        </w:rPr>
+        <w:t xml:space="preserve">Roy </w:t>
+      </w:r>
+      <w:proofErr w:type="spellStart"/>
+      <w:r>
+        <w:rPr>
+          <w:sz w:val="36"/>
+          <w:szCs w:val="36"/>
+        </w:rPr>
+        <w:t>Wemmers</w:t>
+      </w:r>
+      <w:proofErr w:type="spellEnd"/>
+    </w:p>
+    <w:p>
+      <w:pPr>
+        <w:jc w:val="center"/>
+        <w:rPr>
+          <w:sz w:val="36"/>
+          <w:szCs w:val="36"/>
+        </w:rPr>
+      </w:pPr>
+      <w:r>
+        <w:rPr>
+          <w:sz w:val="36"/>
+          <w:szCs w:val="36"/>
+        </w:rPr>
+        <w:t>Ricardo van Bree</w:t>
+      </w:r>
+    </w:p>
+    <w:p>
+      <w:pPr>
+        <w:jc w:val="center"/>
+        <w:rPr>
+          <w:sz w:val="36"/>
+          <w:szCs w:val="36"/>
+        </w:rPr>
+      </w:pPr>
+      <w:r>
+        <w:rPr>
+          <w:sz w:val="36"/>
+          <w:szCs w:val="36"/>
+        </w:rPr>
+        <w:t xml:space="preserve">Feike </w:t>
+      </w:r>
+      <w:proofErr w:type="spellStart"/>
+      <w:r>
+        <w:rPr>
+          <w:sz w:val="36"/>
+          <w:szCs w:val="36"/>
+        </w:rPr>
+        <w:t>Vriesema</w:t>
+      </w:r>
+      <w:proofErr w:type="spellEnd"/>
+    </w:p>
+    <w:p>
+      <w:pPr>
+        <w:jc w:val="center"/>
+        <w:rPr>
+          <w:sz w:val="36"/>
+          <w:szCs w:val="36"/>
+        </w:rPr>
+      </w:pPr>
+      <w:bookmarkStart w:id="0" w:name="_GoBack"/>
+      <w:bookmarkEnd w:id="0"/>
+    </w:p>
+    <w:p>
+      <w:pPr>
+        <w:pStyle w:val="Geenafstand"/>
+        <w:rPr>
+          <w:rFonts w:ascii="Arial" w:hAnsi="Arial" w:cs="Arial"/>
+          <w:b/>
+          <w:sz w:val="32"/>
+          <w:szCs w:val="32"/>
+        </w:rPr>
+      </w:pPr>
+      <w:r>
+        <w:rPr>
+          <w:rFonts w:ascii="Arial" w:hAnsi="Arial" w:cs="Arial"/>
+          <w:b/>
+          <w:sz w:val="32"/>
+          <w:szCs w:val="32"/>
+        </w:rPr>
+        <w:lastRenderedPageBreak/>
         <w:t>Handleiding barcode scanner</w:t>
       </w:r>
     </w:p>
@@ -33,12 +314,18 @@
       <w:pPr>
         <w:pStyle w:val="Geenafstand"/>
         <w:rPr>
-          <w:b/>
-        </w:rPr>
-      </w:pPr>
-      <w:r>
-        <w:rPr>
-          <w:b/>
+          <w:rFonts w:ascii="Arial" w:hAnsi="Arial" w:cs="Arial"/>
+          <w:b/>
+          <w:sz w:val="24"/>
+          <w:szCs w:val="24"/>
+        </w:rPr>
+      </w:pPr>
+      <w:r>
+        <w:rPr>
+          <w:rFonts w:ascii="Arial" w:hAnsi="Arial" w:cs="Arial"/>
+          <w:b/>
+          <w:sz w:val="24"/>
+          <w:szCs w:val="24"/>
         </w:rPr>
         <w:t>Uitpakken</w:t>
       </w:r>
@@ -46,26 +333,47 @@
     <w:p>
       <w:pPr>
         <w:pStyle w:val="Geenafstand"/>
-      </w:pPr>
-      <w:r>
+        <w:rPr>
+          <w:rFonts w:ascii="Arial" w:hAnsi="Arial" w:cs="Arial"/>
+          <w:sz w:val="24"/>
+          <w:szCs w:val="24"/>
+        </w:rPr>
+      </w:pPr>
+      <w:r>
+        <w:rPr>
+          <w:rFonts w:ascii="Arial" w:hAnsi="Arial" w:cs="Arial"/>
+          <w:sz w:val="24"/>
+          <w:szCs w:val="24"/>
+        </w:rPr>
         <w:t>Gefeliciteerd met uw nieuwe barcode scanner. Voor u deze kan gebruiken zal u het verpakkingsmateriaal moeten verwijderen. Wanneer de scanner compleet uitgepakt is en van eventuele beschermingsfolie ontdaan is kan u beginnen met het aansluiten.</w:t>
       </w:r>
     </w:p>
     <w:p>
       <w:pPr>
         <w:pStyle w:val="Geenafstand"/>
-      </w:pPr>
-    </w:p>
-    <w:p>
-      <w:pPr>
-        <w:pStyle w:val="Geenafstand"/>
-        <w:rPr>
-          <w:b/>
-        </w:rPr>
-      </w:pPr>
-      <w:r>
-        <w:rPr>
-          <w:b/>
+        <w:rPr>
+          <w:rFonts w:ascii="Arial" w:hAnsi="Arial" w:cs="Arial"/>
+          <w:sz w:val="24"/>
+          <w:szCs w:val="24"/>
+        </w:rPr>
+      </w:pPr>
+    </w:p>
+    <w:p>
+      <w:pPr>
+        <w:pStyle w:val="Geenafstand"/>
+        <w:rPr>
+          <w:rFonts w:ascii="Arial" w:hAnsi="Arial" w:cs="Arial"/>
+          <w:b/>
+          <w:sz w:val="24"/>
+          <w:szCs w:val="24"/>
+        </w:rPr>
+      </w:pPr>
+      <w:r>
+        <w:rPr>
+          <w:rFonts w:ascii="Arial" w:hAnsi="Arial" w:cs="Arial"/>
+          <w:b/>
+          <w:sz w:val="24"/>
+          <w:szCs w:val="24"/>
         </w:rPr>
         <w:t>Aansluiten</w:t>
       </w:r>
@@ -73,14 +381,34 @@
     <w:p>
       <w:pPr>
         <w:pStyle w:val="Geenafstand"/>
-      </w:pPr>
-      <w:r>
+        <w:rPr>
+          <w:rFonts w:ascii="Arial" w:hAnsi="Arial" w:cs="Arial"/>
+          <w:sz w:val="24"/>
+          <w:szCs w:val="24"/>
+        </w:rPr>
+      </w:pPr>
+      <w:r>
+        <w:rPr>
+          <w:rFonts w:ascii="Arial" w:hAnsi="Arial" w:cs="Arial"/>
+          <w:sz w:val="24"/>
+          <w:szCs w:val="24"/>
+        </w:rPr>
         <w:t xml:space="preserve">De barcode scanner aansluiten doen we via de aan de module vastzittende </w:t>
       </w:r>
       <w:r>
+        <w:rPr>
+          <w:rFonts w:ascii="Arial" w:hAnsi="Arial" w:cs="Arial"/>
+          <w:sz w:val="24"/>
+          <w:szCs w:val="24"/>
+        </w:rPr>
         <w:t>usb kabel. Stop de usb connector in de usb poort van de desgewenste computer. De scanner wordt nu van stroom voorzien en u zal spoedig een groen lichtje zien en een reeks piepjes horen. De scanner staat nu aan.</w:t>
       </w:r>
       <w:r>
+        <w:rPr>
+          <w:rFonts w:ascii="Arial" w:hAnsi="Arial" w:cs="Arial"/>
+          <w:sz w:val="24"/>
+          <w:szCs w:val="24"/>
+        </w:rPr>
         <w:t xml:space="preserve"> </w:t>
       </w:r>
     </w:p>
@@ -88,20 +416,29 @@
       <w:pPr>
         <w:pStyle w:val="Geenafstand"/>
         <w:rPr>
-          <w:b/>
-        </w:rPr>
-      </w:pPr>
-    </w:p>
-    <w:p>
-      <w:pPr>
-        <w:pStyle w:val="Geenafstand"/>
-        <w:rPr>
-          <w:b/>
-        </w:rPr>
-      </w:pPr>
-      <w:r>
-        <w:rPr>
-          <w:b/>
+          <w:rFonts w:ascii="Arial" w:hAnsi="Arial" w:cs="Arial"/>
+          <w:b/>
+          <w:sz w:val="24"/>
+          <w:szCs w:val="24"/>
+        </w:rPr>
+      </w:pPr>
+    </w:p>
+    <w:p>
+      <w:pPr>
+        <w:pStyle w:val="Geenafstand"/>
+        <w:rPr>
+          <w:rFonts w:ascii="Arial" w:hAnsi="Arial" w:cs="Arial"/>
+          <w:b/>
+          <w:sz w:val="24"/>
+          <w:szCs w:val="24"/>
+        </w:rPr>
+      </w:pPr>
+      <w:r>
+        <w:rPr>
+          <w:rFonts w:ascii="Arial" w:hAnsi="Arial" w:cs="Arial"/>
+          <w:b/>
+          <w:sz w:val="24"/>
+          <w:szCs w:val="24"/>
         </w:rPr>
         <w:t>Installeren</w:t>
       </w:r>
@@ -109,30 +446,63 @@
     <w:p>
       <w:pPr>
         <w:pStyle w:val="Geenafstand"/>
-      </w:pPr>
-      <w:r>
+        <w:rPr>
+          <w:rFonts w:ascii="Arial" w:hAnsi="Arial" w:cs="Arial"/>
+          <w:sz w:val="24"/>
+          <w:szCs w:val="24"/>
+        </w:rPr>
+      </w:pPr>
+      <w:r>
+        <w:rPr>
+          <w:rFonts w:ascii="Arial" w:hAnsi="Arial" w:cs="Arial"/>
+          <w:sz w:val="24"/>
+          <w:szCs w:val="24"/>
+        </w:rPr>
         <w:t xml:space="preserve">De scanner maakt gebruik van het plug ’n </w:t>
       </w:r>
       <w:proofErr w:type="spellStart"/>
       <w:r>
+        <w:rPr>
+          <w:rFonts w:ascii="Arial" w:hAnsi="Arial" w:cs="Arial"/>
+          <w:sz w:val="24"/>
+          <w:szCs w:val="24"/>
+        </w:rPr>
         <w:t>play</w:t>
       </w:r>
       <w:proofErr w:type="spellEnd"/>
       <w:r>
+        <w:rPr>
+          <w:rFonts w:ascii="Arial" w:hAnsi="Arial" w:cs="Arial"/>
+          <w:sz w:val="24"/>
+          <w:szCs w:val="24"/>
+        </w:rPr>
         <w:t xml:space="preserve"> </w:t>
       </w:r>
       <w:r>
+        <w:rPr>
+          <w:rFonts w:ascii="Arial" w:hAnsi="Arial" w:cs="Arial"/>
+          <w:sz w:val="24"/>
+          <w:szCs w:val="24"/>
+        </w:rPr>
         <w:t xml:space="preserve">principe. Dit houd in dat de computer de installatie voor u uitvoert wanneer de scanner aangesloten wordt. Echter om het checken van de tickets uit te kunnen voeren gaan we gebruik maken van de volgende website </w:t>
       </w:r>
       <w:hyperlink r:id="rId4" w:history="1">
         <w:r>
           <w:rPr>
             <w:rStyle w:val="Hyperlink"/>
+            <w:rFonts w:ascii="Arial" w:hAnsi="Arial" w:cs="Arial"/>
+            <w:sz w:val="24"/>
+            <w:szCs w:val="24"/>
           </w:rPr>
           <w:t>www.google.com</w:t>
         </w:r>
       </w:hyperlink>
       <w:r>
+        <w:rPr>
+          <w:rFonts w:ascii="Arial" w:hAnsi="Arial" w:cs="Arial"/>
+          <w:sz w:val="24"/>
+          <w:szCs w:val="24"/>
+        </w:rPr>
         <w:t xml:space="preserve">. Volg vervolgens de daar aangegeven stappen om de installatie te voltooien. </w:t>
       </w:r>
     </w:p>
@@ -140,20 +510,29 @@
       <w:pPr>
         <w:pStyle w:val="Geenafstand"/>
         <w:rPr>
-          <w:b/>
-        </w:rPr>
-      </w:pPr>
-    </w:p>
-    <w:p>
-      <w:pPr>
-        <w:pStyle w:val="Geenafstand"/>
-        <w:rPr>
-          <w:b/>
-        </w:rPr>
-      </w:pPr>
-      <w:r>
-        <w:rPr>
-          <w:b/>
+          <w:rFonts w:ascii="Arial" w:hAnsi="Arial" w:cs="Arial"/>
+          <w:b/>
+          <w:sz w:val="24"/>
+          <w:szCs w:val="24"/>
+        </w:rPr>
+      </w:pPr>
+    </w:p>
+    <w:p>
+      <w:pPr>
+        <w:pStyle w:val="Geenafstand"/>
+        <w:rPr>
+          <w:rFonts w:ascii="Arial" w:hAnsi="Arial" w:cs="Arial"/>
+          <w:b/>
+          <w:sz w:val="24"/>
+          <w:szCs w:val="24"/>
+        </w:rPr>
+      </w:pPr>
+      <w:r>
+        <w:rPr>
+          <w:rFonts w:ascii="Arial" w:hAnsi="Arial" w:cs="Arial"/>
+          <w:b/>
+          <w:sz w:val="24"/>
+          <w:szCs w:val="24"/>
         </w:rPr>
         <w:t>Gebruiken</w:t>
       </w:r>
@@ -161,81 +540,179 @@
     <w:p>
       <w:pPr>
         <w:pStyle w:val="Geenafstand"/>
-      </w:pPr>
-      <w:r>
+        <w:rPr>
+          <w:rFonts w:ascii="Arial" w:hAnsi="Arial" w:cs="Arial"/>
+          <w:sz w:val="24"/>
+          <w:szCs w:val="24"/>
+        </w:rPr>
+      </w:pPr>
+      <w:r>
+        <w:rPr>
+          <w:rFonts w:ascii="Arial" w:hAnsi="Arial" w:cs="Arial"/>
+          <w:sz w:val="24"/>
+          <w:szCs w:val="24"/>
+        </w:rPr>
         <w:t xml:space="preserve">Nu uw scanner aangesloten en geïnstalleerd is kan u hem in gebruik nemen. </w:t>
       </w:r>
       <w:r>
+        <w:rPr>
+          <w:rFonts w:ascii="Arial" w:hAnsi="Arial" w:cs="Arial"/>
+          <w:sz w:val="24"/>
+          <w:szCs w:val="24"/>
+        </w:rPr>
         <w:t xml:space="preserve">U en/of uw werknemers kunnen nu de barcode als volgt uitlezen: </w:t>
       </w:r>
     </w:p>
     <w:p>
       <w:pPr>
         <w:pStyle w:val="Geenafstand"/>
-      </w:pPr>
-      <w:r>
+        <w:rPr>
+          <w:rFonts w:ascii="Arial" w:hAnsi="Arial" w:cs="Arial"/>
+          <w:sz w:val="24"/>
+          <w:szCs w:val="24"/>
+        </w:rPr>
+      </w:pPr>
+      <w:r>
+        <w:rPr>
+          <w:rFonts w:ascii="Arial" w:hAnsi="Arial" w:cs="Arial"/>
+          <w:sz w:val="24"/>
+          <w:szCs w:val="24"/>
+        </w:rPr>
         <w:t xml:space="preserve"> - Zorg dat je je op de volgende pagina bevind </w:t>
       </w:r>
       <w:hyperlink r:id="rId5" w:history="1">
         <w:r>
           <w:rPr>
             <w:rStyle w:val="Hyperlink"/>
+            <w:rFonts w:ascii="Arial" w:hAnsi="Arial" w:cs="Arial"/>
+            <w:sz w:val="24"/>
+            <w:szCs w:val="24"/>
           </w:rPr>
           <w:t>www.google.com</w:t>
         </w:r>
       </w:hyperlink>
       <w:r>
+        <w:rPr>
+          <w:rFonts w:ascii="Arial" w:hAnsi="Arial" w:cs="Arial"/>
+          <w:sz w:val="24"/>
+          <w:szCs w:val="24"/>
+        </w:rPr>
         <w:t xml:space="preserve"> </w:t>
       </w:r>
     </w:p>
     <w:p>
       <w:pPr>
         <w:pStyle w:val="Geenafstand"/>
-      </w:pPr>
-      <w:r>
+        <w:rPr>
+          <w:rFonts w:ascii="Arial" w:hAnsi="Arial" w:cs="Arial"/>
+          <w:sz w:val="24"/>
+          <w:szCs w:val="24"/>
+        </w:rPr>
+      </w:pPr>
+      <w:r>
+        <w:rPr>
+          <w:rFonts w:ascii="Arial" w:hAnsi="Arial" w:cs="Arial"/>
+          <w:sz w:val="24"/>
+          <w:szCs w:val="24"/>
+        </w:rPr>
         <w:t xml:space="preserve"> - Houd de grijze knop onder de scanner ingedrukt</w:t>
       </w:r>
     </w:p>
     <w:p>
       <w:pPr>
         <w:pStyle w:val="Geenafstand"/>
-      </w:pPr>
-      <w:r>
+        <w:rPr>
+          <w:rFonts w:ascii="Arial" w:hAnsi="Arial" w:cs="Arial"/>
+          <w:sz w:val="24"/>
+          <w:szCs w:val="24"/>
+        </w:rPr>
+      </w:pPr>
+      <w:r>
+        <w:rPr>
+          <w:rFonts w:ascii="Arial" w:hAnsi="Arial" w:cs="Arial"/>
+          <w:sz w:val="24"/>
+          <w:szCs w:val="24"/>
+        </w:rPr>
         <w:t xml:space="preserve"> - </w:t>
       </w:r>
       <w:r>
+        <w:rPr>
+          <w:rFonts w:ascii="Arial" w:hAnsi="Arial" w:cs="Arial"/>
+          <w:sz w:val="24"/>
+          <w:szCs w:val="24"/>
+        </w:rPr>
         <w:t>Er wordt nu een rode lazer lijn zichtbaar</w:t>
       </w:r>
     </w:p>
     <w:p>
       <w:pPr>
         <w:pStyle w:val="Geenafstand"/>
-      </w:pPr>
-      <w:r>
+        <w:rPr>
+          <w:rFonts w:ascii="Arial" w:hAnsi="Arial" w:cs="Arial"/>
+          <w:sz w:val="24"/>
+          <w:szCs w:val="24"/>
+        </w:rPr>
+      </w:pPr>
+      <w:r>
+        <w:rPr>
+          <w:rFonts w:ascii="Arial" w:hAnsi="Arial" w:cs="Arial"/>
+          <w:sz w:val="24"/>
+          <w:szCs w:val="24"/>
+        </w:rPr>
         <w:t xml:space="preserve"> - Richt deze op de barcode. Zorg dat de barcode volledig binnen de eerder genoemde lijn valt</w:t>
       </w:r>
     </w:p>
     <w:p>
       <w:pPr>
         <w:pStyle w:val="Geenafstand"/>
-      </w:pPr>
-      <w:r>
+        <w:rPr>
+          <w:rFonts w:ascii="Arial" w:hAnsi="Arial" w:cs="Arial"/>
+          <w:sz w:val="24"/>
+          <w:szCs w:val="24"/>
+        </w:rPr>
+      </w:pPr>
+      <w:r>
+        <w:rPr>
+          <w:rFonts w:ascii="Arial" w:hAnsi="Arial" w:cs="Arial"/>
+          <w:sz w:val="24"/>
+          <w:szCs w:val="24"/>
+        </w:rPr>
         <w:t xml:space="preserve"> - U krijgt nu een piep te horen en de rode lijn verandert in een groene punt</w:t>
       </w:r>
     </w:p>
     <w:p>
       <w:pPr>
         <w:pStyle w:val="Geenafstand"/>
-      </w:pPr>
-      <w:r>
+        <w:rPr>
+          <w:rFonts w:ascii="Arial" w:hAnsi="Arial" w:cs="Arial"/>
+          <w:sz w:val="24"/>
+          <w:szCs w:val="24"/>
+        </w:rPr>
+      </w:pPr>
+      <w:r>
+        <w:rPr>
+          <w:rFonts w:ascii="Arial" w:hAnsi="Arial" w:cs="Arial"/>
+          <w:sz w:val="24"/>
+          <w:szCs w:val="24"/>
+        </w:rPr>
         <w:t xml:space="preserve"> - Het scannen is gelukt</w:t>
       </w:r>
     </w:p>
     <w:p>
       <w:pPr>
         <w:pStyle w:val="Geenafstand"/>
-      </w:pPr>
-      <w:r>
+        <w:rPr>
+          <w:rFonts w:ascii="Arial" w:hAnsi="Arial" w:cs="Arial"/>
+          <w:sz w:val="24"/>
+          <w:szCs w:val="24"/>
+        </w:rPr>
+      </w:pPr>
+      <w:r>
+        <w:rPr>
+          <w:rFonts w:ascii="Arial" w:hAnsi="Arial" w:cs="Arial"/>
+          <w:sz w:val="24"/>
+          <w:szCs w:val="24"/>
+        </w:rPr>
         <w:t xml:space="preserve"> - Lukt het scannen niet herhaal deze stappen tot het lukt </w:t>
       </w:r>
     </w:p>
@@ -243,20 +720,29 @@
       <w:pPr>
         <w:pStyle w:val="Geenafstand"/>
         <w:rPr>
-          <w:b/>
-        </w:rPr>
-      </w:pPr>
-    </w:p>
-    <w:p>
-      <w:pPr>
-        <w:pStyle w:val="Geenafstand"/>
-        <w:rPr>
-          <w:b/>
-        </w:rPr>
-      </w:pPr>
-      <w:r>
-        <w:rPr>
-          <w:b/>
+          <w:rFonts w:ascii="Arial" w:hAnsi="Arial" w:cs="Arial"/>
+          <w:b/>
+          <w:sz w:val="24"/>
+          <w:szCs w:val="24"/>
+        </w:rPr>
+      </w:pPr>
+    </w:p>
+    <w:p>
+      <w:pPr>
+        <w:pStyle w:val="Geenafstand"/>
+        <w:rPr>
+          <w:rFonts w:ascii="Arial" w:hAnsi="Arial" w:cs="Arial"/>
+          <w:b/>
+          <w:sz w:val="24"/>
+          <w:szCs w:val="24"/>
+        </w:rPr>
+      </w:pPr>
+      <w:r>
+        <w:rPr>
+          <w:rFonts w:ascii="Arial" w:hAnsi="Arial" w:cs="Arial"/>
+          <w:b/>
+          <w:sz w:val="24"/>
+          <w:szCs w:val="24"/>
         </w:rPr>
         <w:t>Uitlezen</w:t>
       </w:r>
@@ -264,12 +750,20 @@
     <w:p>
       <w:pPr>
         <w:pStyle w:val="Geenafstand"/>
-      </w:pPr>
-      <w:r>
+        <w:rPr>
+          <w:rFonts w:ascii="Arial" w:hAnsi="Arial" w:cs="Arial"/>
+          <w:sz w:val="24"/>
+          <w:szCs w:val="24"/>
+        </w:rPr>
+      </w:pPr>
+      <w:r>
+        <w:rPr>
+          <w:rFonts w:ascii="Arial" w:hAnsi="Arial" w:cs="Arial"/>
+          <w:sz w:val="24"/>
+          <w:szCs w:val="24"/>
+        </w:rPr>
         <w:t>Het systeem zal voor u nu uitlezen of de barcode geldig is. Wanneer deze geldig is zal u een groen scherm getoond worden. Mocht de barcode niet kloppen zal u een rood scherm getoond worden. Volg uw eigen protocol wat betreft u met deze uitslag doet.</w:t>
       </w:r>
-      <w:bookmarkStart w:id="0" w:name="_GoBack"/>
-      <w:bookmarkEnd w:id="0"/>
     </w:p>
     <w:sectPr>
       <w:pgSz w:w="11906" w:h="16838"/>
@@ -678,6 +1172,7 @@
   <w:style w:type="paragraph" w:default="1" w:styleId="Standaard">
     <w:name w:val="Normal"/>
     <w:qFormat/>
+    <w:rsid w:val="00B85927"/>
   </w:style>
   <w:style w:type="character" w:default="1" w:styleId="Standaardalinea-lettertype">
     <w:name w:val="Default Paragraph Font"/>

</xml_diff>